<commit_message>
imagens do relatório foram tratadas
</commit_message>
<xml_diff>
--- a/relatorio/relatorio.docx
+++ b/relatorio/relatorio.docx
@@ -4,28 +4,6 @@
   <w:body>
     <w:p>
       <w:pPr>
-        <w:rPr>
-          <w:rFonts w:ascii="Times New Roman" w:hAnsi="Times New Roman" w:cs="Times New Roman"/>
-          <w:noProof/>
-        </w:rPr>
-      </w:pPr>
-      <w:r>
-        <w:rPr>
-          <w:rFonts w:ascii="Times New Roman" w:hAnsi="Times New Roman" w:cs="Times New Roman"/>
-          <w:noProof/>
-        </w:rPr>
-        <w:t>Alunos: José Eduardo e Mateus Victor</w:t>
-      </w:r>
-    </w:p>
-    <w:p>
-      <w:pPr>
-        <w:rPr>
-          <w:noProof/>
-        </w:rPr>
-      </w:pPr>
-    </w:p>
-    <w:p>
-      <w:pPr>
         <w:jc w:val="center"/>
         <w:rPr>
           <w:rFonts w:ascii="Arial" w:hAnsi="Arial" w:cs="Arial"/>
@@ -48,6 +26,102 @@
     </w:p>
     <w:p>
       <w:pPr>
+        <w:jc w:val="center"/>
+        <w:rPr>
+          <w:rFonts w:ascii="Times New Roman" w:hAnsi="Times New Roman" w:cs="Times New Roman"/>
+          <w:noProof/>
+          <w:sz w:val="24"/>
+          <w:szCs w:val="24"/>
+        </w:rPr>
+      </w:pPr>
+    </w:p>
+    <w:p>
+      <w:pPr>
+        <w:jc w:val="right"/>
+        <w:rPr>
+          <w:rFonts w:ascii="Times New Roman" w:hAnsi="Times New Roman" w:cs="Times New Roman"/>
+          <w:noProof/>
+          <w:sz w:val="24"/>
+          <w:szCs w:val="24"/>
+        </w:rPr>
+      </w:pPr>
+      <w:r>
+        <w:rPr>
+          <w:rFonts w:ascii="Times New Roman" w:hAnsi="Times New Roman" w:cs="Times New Roman"/>
+          <w:noProof/>
+          <w:sz w:val="24"/>
+          <w:szCs w:val="24"/>
+        </w:rPr>
+        <w:t>Alunos:</w:t>
+      </w:r>
+      <w:r>
+        <w:rPr>
+          <w:rFonts w:ascii="Times New Roman" w:hAnsi="Times New Roman" w:cs="Times New Roman"/>
+          <w:noProof/>
+          <w:sz w:val="24"/>
+          <w:szCs w:val="24"/>
+        </w:rPr>
+        <w:t xml:space="preserve"> </w:t>
+      </w:r>
+      <w:r>
+        <w:rPr>
+          <w:rFonts w:ascii="Times New Roman" w:hAnsi="Times New Roman" w:cs="Times New Roman"/>
+          <w:noProof/>
+          <w:sz w:val="24"/>
+          <w:szCs w:val="24"/>
+        </w:rPr>
+        <w:t>José Eduardo</w:t>
+      </w:r>
+      <w:r>
+        <w:rPr>
+          <w:rFonts w:ascii="Times New Roman" w:hAnsi="Times New Roman" w:cs="Times New Roman"/>
+          <w:noProof/>
+          <w:sz w:val="24"/>
+          <w:szCs w:val="24"/>
+        </w:rPr>
+        <w:t xml:space="preserve"> Siqueira Carlos</w:t>
+      </w:r>
+      <w:r>
+        <w:rPr>
+          <w:rFonts w:ascii="Times New Roman" w:hAnsi="Times New Roman" w:cs="Times New Roman"/>
+          <w:noProof/>
+          <w:sz w:val="24"/>
+          <w:szCs w:val="24"/>
+        </w:rPr>
+        <w:t xml:space="preserve"> </w:t>
+      </w:r>
+    </w:p>
+    <w:p>
+      <w:pPr>
+        <w:jc w:val="right"/>
+        <w:rPr>
+          <w:rFonts w:ascii="Times New Roman" w:hAnsi="Times New Roman" w:cs="Times New Roman"/>
+          <w:noProof/>
+          <w:sz w:val="24"/>
+          <w:szCs w:val="24"/>
+        </w:rPr>
+      </w:pPr>
+      <w:r>
+        <w:rPr>
+          <w:rFonts w:ascii="Times New Roman" w:hAnsi="Times New Roman" w:cs="Times New Roman"/>
+          <w:noProof/>
+          <w:sz w:val="24"/>
+          <w:szCs w:val="24"/>
+        </w:rPr>
+        <w:t>Mateus Victor</w:t>
+      </w:r>
+      <w:r>
+        <w:rPr>
+          <w:rFonts w:ascii="Times New Roman" w:hAnsi="Times New Roman" w:cs="Times New Roman"/>
+          <w:noProof/>
+          <w:sz w:val="24"/>
+          <w:szCs w:val="24"/>
+        </w:rPr>
+        <w:t xml:space="preserve"> Ideriha</w:t>
+      </w:r>
+    </w:p>
+    <w:p>
+      <w:pPr>
         <w:rPr>
           <w:noProof/>
         </w:rPr>
@@ -96,18 +170,7 @@
           <w:sz w:val="24"/>
           <w:szCs w:val="24"/>
         </w:rPr>
-        <w:t>Métodos de avaliação analíticos é o nome dado a ação no qual avaliador</w:t>
-      </w:r>
-      <w:bookmarkStart w:id="0" w:name="_GoBack"/>
-      <w:bookmarkEnd w:id="0"/>
-      <w:r>
-        <w:rPr>
-          <w:rFonts w:ascii="Times New Roman" w:hAnsi="Times New Roman" w:cs="Times New Roman"/>
-          <w:noProof/>
-          <w:sz w:val="24"/>
-          <w:szCs w:val="24"/>
-        </w:rPr>
-        <w:t>es examinam uma interface de usuário relacionando-a com conceitos de usabilidade.</w:t>
+        <w:t>Métodos de avaliação analíticos é o nome dado a ação no qual avaliadores examinam uma interface de usuário relacionando-a com conceitos de usabilidade.</w:t>
       </w:r>
     </w:p>
     <w:p>
@@ -717,6 +780,7 @@
           <w:sz w:val="24"/>
           <w:szCs w:val="24"/>
         </w:rPr>
+        <w:lastRenderedPageBreak/>
         <w:t xml:space="preserve"> </w:t>
       </w:r>
       <w:r>
@@ -746,7 +810,6 @@
           <w:sz w:val="24"/>
           <w:szCs w:val="24"/>
         </w:rPr>
-        <w:lastRenderedPageBreak/>
         <w:t xml:space="preserve"> </w:t>
       </w:r>
       <w:r>
@@ -927,12 +990,175 @@
           <w:noProof/>
         </w:rPr>
       </w:pPr>
-      <w:r>
+    </w:p>
+    <w:p>
+      <w:pPr>
         <w:rPr>
           <w:rFonts w:ascii="Arial" w:hAnsi="Arial" w:cs="Arial"/>
           <w:b/>
           <w:noProof/>
         </w:rPr>
+      </w:pPr>
+    </w:p>
+    <w:p>
+      <w:pPr>
+        <w:rPr>
+          <w:rFonts w:ascii="Arial" w:hAnsi="Arial" w:cs="Arial"/>
+          <w:b/>
+          <w:noProof/>
+        </w:rPr>
+      </w:pPr>
+    </w:p>
+    <w:p>
+      <w:pPr>
+        <w:rPr>
+          <w:rFonts w:ascii="Arial" w:hAnsi="Arial" w:cs="Arial"/>
+          <w:b/>
+          <w:noProof/>
+        </w:rPr>
+      </w:pPr>
+    </w:p>
+    <w:p>
+      <w:pPr>
+        <w:rPr>
+          <w:rFonts w:ascii="Arial" w:hAnsi="Arial" w:cs="Arial"/>
+          <w:b/>
+          <w:noProof/>
+        </w:rPr>
+      </w:pPr>
+    </w:p>
+    <w:p>
+      <w:pPr>
+        <w:rPr>
+          <w:rFonts w:ascii="Arial" w:hAnsi="Arial" w:cs="Arial"/>
+          <w:b/>
+          <w:noProof/>
+        </w:rPr>
+      </w:pPr>
+    </w:p>
+    <w:p>
+      <w:pPr>
+        <w:rPr>
+          <w:rFonts w:ascii="Arial" w:hAnsi="Arial" w:cs="Arial"/>
+          <w:b/>
+          <w:noProof/>
+        </w:rPr>
+      </w:pPr>
+    </w:p>
+    <w:p>
+      <w:pPr>
+        <w:rPr>
+          <w:rFonts w:ascii="Arial" w:hAnsi="Arial" w:cs="Arial"/>
+          <w:b/>
+          <w:noProof/>
+        </w:rPr>
+      </w:pPr>
+    </w:p>
+    <w:p>
+      <w:pPr>
+        <w:rPr>
+          <w:rFonts w:ascii="Arial" w:hAnsi="Arial" w:cs="Arial"/>
+          <w:b/>
+          <w:noProof/>
+        </w:rPr>
+      </w:pPr>
+    </w:p>
+    <w:p>
+      <w:pPr>
+        <w:rPr>
+          <w:rFonts w:ascii="Arial" w:hAnsi="Arial" w:cs="Arial"/>
+          <w:b/>
+          <w:noProof/>
+        </w:rPr>
+      </w:pPr>
+    </w:p>
+    <w:p>
+      <w:pPr>
+        <w:rPr>
+          <w:rFonts w:ascii="Arial" w:hAnsi="Arial" w:cs="Arial"/>
+          <w:b/>
+          <w:noProof/>
+        </w:rPr>
+      </w:pPr>
+    </w:p>
+    <w:p>
+      <w:pPr>
+        <w:rPr>
+          <w:rFonts w:ascii="Arial" w:hAnsi="Arial" w:cs="Arial"/>
+          <w:b/>
+          <w:noProof/>
+        </w:rPr>
+      </w:pPr>
+    </w:p>
+    <w:p>
+      <w:pPr>
+        <w:rPr>
+          <w:rFonts w:ascii="Arial" w:hAnsi="Arial" w:cs="Arial"/>
+          <w:b/>
+          <w:noProof/>
+        </w:rPr>
+      </w:pPr>
+    </w:p>
+    <w:p>
+      <w:pPr>
+        <w:rPr>
+          <w:rFonts w:ascii="Arial" w:hAnsi="Arial" w:cs="Arial"/>
+          <w:b/>
+          <w:noProof/>
+        </w:rPr>
+      </w:pPr>
+    </w:p>
+    <w:p>
+      <w:pPr>
+        <w:rPr>
+          <w:rFonts w:ascii="Arial" w:hAnsi="Arial" w:cs="Arial"/>
+          <w:b/>
+          <w:noProof/>
+        </w:rPr>
+      </w:pPr>
+    </w:p>
+    <w:p>
+      <w:pPr>
+        <w:rPr>
+          <w:rFonts w:ascii="Arial" w:hAnsi="Arial" w:cs="Arial"/>
+          <w:b/>
+          <w:noProof/>
+        </w:rPr>
+      </w:pPr>
+    </w:p>
+    <w:p>
+      <w:pPr>
+        <w:rPr>
+          <w:rFonts w:ascii="Arial" w:hAnsi="Arial" w:cs="Arial"/>
+          <w:b/>
+          <w:noProof/>
+        </w:rPr>
+      </w:pPr>
+    </w:p>
+    <w:p>
+      <w:pPr>
+        <w:rPr>
+          <w:rFonts w:ascii="Arial" w:hAnsi="Arial" w:cs="Arial"/>
+          <w:b/>
+          <w:noProof/>
+        </w:rPr>
+      </w:pPr>
+    </w:p>
+    <w:p>
+      <w:pPr>
+        <w:rPr>
+          <w:rFonts w:ascii="Arial" w:hAnsi="Arial" w:cs="Arial"/>
+          <w:b/>
+          <w:noProof/>
+        </w:rPr>
+      </w:pPr>
+      <w:r>
+        <w:rPr>
+          <w:rFonts w:ascii="Arial" w:hAnsi="Arial" w:cs="Arial"/>
+          <w:b/>
+          <w:noProof/>
+        </w:rPr>
+        <w:lastRenderedPageBreak/>
         <w:t>Avaliação Heurística Aplicada</w:t>
       </w:r>
     </w:p>
@@ -946,125 +1172,19 @@
     <w:p>
       <w:pPr>
         <w:rPr>
-          <w:noProof/>
-        </w:rPr>
-      </w:pPr>
-    </w:p>
-    <w:p>
-      <w:pPr>
-        <w:rPr>
-          <w:noProof/>
-        </w:rPr>
-      </w:pPr>
-    </w:p>
-    <w:p>
-      <w:pPr>
-        <w:rPr>
-          <w:noProof/>
-        </w:rPr>
-      </w:pPr>
-    </w:p>
-    <w:p>
-      <w:pPr>
-        <w:rPr>
-          <w:noProof/>
-        </w:rPr>
-      </w:pPr>
-    </w:p>
-    <w:p>
-      <w:pPr>
-        <w:rPr>
-          <w:noProof/>
-        </w:rPr>
-      </w:pPr>
-    </w:p>
-    <w:p>
-      <w:pPr>
-        <w:rPr>
-          <w:noProof/>
-        </w:rPr>
-      </w:pPr>
-    </w:p>
-    <w:p>
-      <w:pPr>
-        <w:rPr>
-          <w:noProof/>
-        </w:rPr>
-      </w:pPr>
-    </w:p>
-    <w:p>
-      <w:pPr>
-        <w:rPr>
-          <w:noProof/>
-        </w:rPr>
-      </w:pPr>
-    </w:p>
-    <w:p>
-      <w:pPr>
-        <w:rPr>
-          <w:noProof/>
-        </w:rPr>
-      </w:pPr>
-    </w:p>
-    <w:p>
-      <w:pPr>
-        <w:rPr>
-          <w:noProof/>
-        </w:rPr>
-      </w:pPr>
-    </w:p>
-    <w:p>
-      <w:pPr>
-        <w:rPr>
-          <w:noProof/>
-        </w:rPr>
-      </w:pPr>
-    </w:p>
-    <w:p>
-      <w:pPr>
-        <w:rPr>
-          <w:noProof/>
-        </w:rPr>
-      </w:pPr>
-    </w:p>
-    <w:p>
-      <w:pPr>
-        <w:rPr>
-          <w:noProof/>
-        </w:rPr>
-      </w:pPr>
-    </w:p>
-    <w:p>
-      <w:pPr>
-        <w:rPr>
-          <w:noProof/>
-        </w:rPr>
-      </w:pPr>
-    </w:p>
-    <w:p>
-      <w:pPr>
-        <w:rPr>
-          <w:noProof/>
-        </w:rPr>
-      </w:pPr>
-    </w:p>
-    <w:p>
-      <w:pPr>
-        <w:rPr>
-          <w:rFonts w:ascii="Times New Roman" w:hAnsi="Times New Roman" w:cs="Times New Roman"/>
-          <w:noProof/>
-          <w:sz w:val="24"/>
-          <w:szCs w:val="24"/>
-        </w:rPr>
-      </w:pPr>
-      <w:r>
-        <w:rPr>
-          <w:rFonts w:ascii="Times New Roman" w:hAnsi="Times New Roman" w:cs="Times New Roman"/>
-          <w:noProof/>
-          <w:sz w:val="24"/>
-          <w:szCs w:val="24"/>
-        </w:rPr>
-        <w:lastRenderedPageBreak/>
+          <w:rFonts w:ascii="Times New Roman" w:hAnsi="Times New Roman" w:cs="Times New Roman"/>
+          <w:noProof/>
+          <w:sz w:val="24"/>
+          <w:szCs w:val="24"/>
+        </w:rPr>
+      </w:pPr>
+      <w:r>
+        <w:rPr>
+          <w:rFonts w:ascii="Times New Roman" w:hAnsi="Times New Roman" w:cs="Times New Roman"/>
+          <w:noProof/>
+          <w:sz w:val="24"/>
+          <w:szCs w:val="24"/>
+        </w:rPr>
         <w:t>Agora serão apresentados os resultados da avaliação heurística do hotsite produzido na disciplina de design. As questões serão organizadas de acordo com a gravidade dos problemas.</w:t>
       </w:r>
     </w:p>
@@ -1074,17 +1194,18 @@
           <w:noProof/>
         </w:rPr>
       </w:pPr>
-    </w:p>
-    <w:p>
-      <w:r>
-        <w:rPr>
-          <w:noProof/>
+      <w:r>
+        <w:rPr>
+          <w:rFonts w:ascii="Times New Roman" w:hAnsi="Times New Roman" w:cs="Times New Roman"/>
+          <w:noProof/>
+          <w:sz w:val="24"/>
+          <w:szCs w:val="24"/>
         </w:rPr>
         <w:drawing>
-          <wp:inline distT="0" distB="0" distL="0" distR="0" wp14:anchorId="5994C014" wp14:editId="3A99B5A7">
-            <wp:extent cx="5400040" cy="3263900"/>
-            <wp:effectExtent l="0" t="0" r="0" b="0"/>
-            <wp:docPr id="8" name="Imagem 8"/>
+          <wp:inline distT="0" distB="0" distL="0" distR="0" wp14:anchorId="1988191C" wp14:editId="15380ECE">
+            <wp:extent cx="5400040" cy="2665095"/>
+            <wp:effectExtent l="0" t="0" r="0" b="1905"/>
+            <wp:docPr id="11" name="Imagem 11"/>
             <wp:cNvGraphicFramePr>
               <a:graphicFrameLocks xmlns:a="http://schemas.openxmlformats.org/drawingml/2006/main" noChangeAspect="1"/>
             </wp:cNvGraphicFramePr>
@@ -1092,7 +1213,7 @@
               <a:graphicData uri="http://schemas.openxmlformats.org/drawingml/2006/picture">
                 <pic:pic xmlns:pic="http://schemas.openxmlformats.org/drawingml/2006/picture">
                   <pic:nvPicPr>
-                    <pic:cNvPr id="8" name="8.JPG"/>
+                    <pic:cNvPr id="11" name="8.JPG"/>
                     <pic:cNvPicPr/>
                   </pic:nvPicPr>
                   <pic:blipFill>
@@ -1110,7 +1231,7 @@
                   <pic:spPr>
                     <a:xfrm>
                       <a:off x="0" y="0"/>
-                      <a:ext cx="5400040" cy="3263900"/>
+                      <a:ext cx="5400040" cy="2665095"/>
                     </a:xfrm>
                     <a:prstGeom prst="rect">
                       <a:avLst/>
@@ -1123,144 +1244,154 @@
         </w:drawing>
       </w:r>
     </w:p>
+    <w:p>
+      <w:pPr>
+        <w:rPr>
+          <w:noProof/>
+        </w:rPr>
+      </w:pPr>
+    </w:p>
+    <w:p>
+      <w:pPr>
+        <w:rPr>
+          <w:rFonts w:ascii="Times New Roman" w:hAnsi="Times New Roman" w:cs="Times New Roman"/>
+          <w:noProof/>
+          <w:sz w:val="24"/>
+          <w:szCs w:val="24"/>
+        </w:rPr>
+      </w:pPr>
+      <w:r>
+        <w:rPr>
+          <w:rFonts w:ascii="Times New Roman" w:hAnsi="Times New Roman" w:cs="Times New Roman"/>
+          <w:noProof/>
+          <w:sz w:val="24"/>
+          <w:szCs w:val="24"/>
+        </w:rPr>
+        <w:t>PRIORIDADE [3]</w:t>
+      </w:r>
+    </w:p>
+    <w:p>
+      <w:pPr>
+        <w:rPr>
+          <w:rFonts w:ascii="Times New Roman" w:hAnsi="Times New Roman" w:cs="Times New Roman"/>
+          <w:noProof/>
+          <w:sz w:val="24"/>
+          <w:szCs w:val="24"/>
+        </w:rPr>
+      </w:pPr>
+      <w:r>
+        <w:rPr>
+          <w:rFonts w:ascii="Times New Roman" w:hAnsi="Times New Roman" w:cs="Times New Roman"/>
+          <w:noProof/>
+          <w:sz w:val="24"/>
+          <w:szCs w:val="24"/>
+        </w:rPr>
+        <w:t>Medidas tomadas:</w:t>
+      </w:r>
+    </w:p>
+    <w:p>
+      <w:pPr>
+        <w:ind w:firstLine="708"/>
+        <w:rPr>
+          <w:rFonts w:ascii="Times New Roman" w:hAnsi="Times New Roman" w:cs="Times New Roman"/>
+          <w:noProof/>
+          <w:sz w:val="24"/>
+          <w:szCs w:val="24"/>
+        </w:rPr>
+      </w:pPr>
+      <w:r>
+        <w:rPr>
+          <w:rFonts w:ascii="Times New Roman" w:hAnsi="Times New Roman" w:cs="Times New Roman"/>
+          <w:noProof/>
+          <w:sz w:val="24"/>
+          <w:szCs w:val="24"/>
+        </w:rPr>
+        <w:t xml:space="preserve">Foi notado um grande número de observações acerca da tipografia utilizada </w:t>
+      </w:r>
+      <w:r>
+        <w:rPr>
+          <w:rFonts w:ascii="Times New Roman" w:hAnsi="Times New Roman" w:cs="Times New Roman"/>
+          <w:noProof/>
+          <w:sz w:val="24"/>
+          <w:szCs w:val="24"/>
+        </w:rPr>
+        <w:t xml:space="preserve">e o tamanho e cores das fontes </w:t>
+      </w:r>
+      <w:r>
+        <w:rPr>
+          <w:rFonts w:ascii="Times New Roman" w:hAnsi="Times New Roman" w:cs="Times New Roman"/>
+          <w:noProof/>
+          <w:sz w:val="24"/>
+          <w:szCs w:val="24"/>
+        </w:rPr>
+        <w:t>no hot site</w:t>
+      </w:r>
+      <w:r>
+        <w:rPr>
+          <w:rFonts w:ascii="Times New Roman" w:hAnsi="Times New Roman" w:cs="Times New Roman"/>
+          <w:noProof/>
+          <w:sz w:val="24"/>
+          <w:szCs w:val="24"/>
+        </w:rPr>
+        <w:t>.</w:t>
+      </w:r>
+      <w:r>
+        <w:rPr>
+          <w:rFonts w:ascii="Times New Roman" w:hAnsi="Times New Roman" w:cs="Times New Roman"/>
+          <w:noProof/>
+          <w:sz w:val="24"/>
+          <w:szCs w:val="24"/>
+        </w:rPr>
+        <w:t xml:space="preserve"> </w:t>
+      </w:r>
+      <w:r>
+        <w:rPr>
+          <w:rFonts w:ascii="Times New Roman" w:hAnsi="Times New Roman" w:cs="Times New Roman"/>
+          <w:noProof/>
+          <w:sz w:val="24"/>
+          <w:szCs w:val="24"/>
+        </w:rPr>
+        <w:t xml:space="preserve">Para tanto </w:t>
+      </w:r>
+      <w:r>
+        <w:rPr>
+          <w:rFonts w:ascii="Times New Roman" w:hAnsi="Times New Roman" w:cs="Times New Roman"/>
+          <w:noProof/>
+          <w:sz w:val="24"/>
+          <w:szCs w:val="24"/>
+        </w:rPr>
+        <w:t>aumentou-se o espaçamento entre as letras</w:t>
+      </w:r>
+      <w:r>
+        <w:rPr>
+          <w:rFonts w:ascii="Times New Roman" w:hAnsi="Times New Roman" w:cs="Times New Roman"/>
+          <w:noProof/>
+          <w:sz w:val="24"/>
+          <w:szCs w:val="24"/>
+        </w:rPr>
+        <w:t xml:space="preserve"> e</w:t>
+      </w:r>
+      <w:r>
+        <w:rPr>
+          <w:rFonts w:ascii="Times New Roman" w:hAnsi="Times New Roman" w:cs="Times New Roman"/>
+          <w:noProof/>
+          <w:sz w:val="24"/>
+          <w:szCs w:val="24"/>
+        </w:rPr>
+        <w:t xml:space="preserve"> diminuiu-se a transparencia dos quadors cinzas na página acerca da obra</w:t>
+      </w:r>
+    </w:p>
     <w:p/>
     <w:p>
-      <w:pPr>
-        <w:rPr>
-          <w:noProof/>
-        </w:rPr>
-      </w:pPr>
-      <w:r>
-        <w:rPr>
-          <w:noProof/>
-        </w:rPr>
-        <w:t>PRIORIDADE [3]</w:t>
-      </w:r>
-    </w:p>
-    <w:p>
-      <w:pPr>
-        <w:rPr>
-          <w:rFonts w:ascii="Times New Roman" w:hAnsi="Times New Roman" w:cs="Times New Roman"/>
-          <w:noProof/>
-          <w:sz w:val="24"/>
-          <w:szCs w:val="24"/>
-        </w:rPr>
-      </w:pPr>
-      <w:r>
-        <w:rPr>
-          <w:rFonts w:ascii="Times New Roman" w:hAnsi="Times New Roman" w:cs="Times New Roman"/>
-          <w:noProof/>
-          <w:sz w:val="24"/>
-          <w:szCs w:val="24"/>
-        </w:rPr>
-        <w:t>Medidas tomadas:</w:t>
-      </w:r>
-    </w:p>
-    <w:p>
-      <w:pPr>
-        <w:ind w:firstLine="708"/>
-        <w:rPr>
-          <w:rFonts w:ascii="Times New Roman" w:hAnsi="Times New Roman" w:cs="Times New Roman"/>
-          <w:noProof/>
-          <w:sz w:val="24"/>
-          <w:szCs w:val="24"/>
-        </w:rPr>
-      </w:pPr>
-      <w:r>
-        <w:rPr>
-          <w:rFonts w:ascii="Times New Roman" w:hAnsi="Times New Roman" w:cs="Times New Roman"/>
-          <w:noProof/>
-          <w:sz w:val="24"/>
-          <w:szCs w:val="24"/>
-        </w:rPr>
-        <w:t xml:space="preserve">Foi notado um grande número de observações acerca da tipografia utilizada </w:t>
-      </w:r>
-      <w:r>
-        <w:rPr>
-          <w:rFonts w:ascii="Times New Roman" w:hAnsi="Times New Roman" w:cs="Times New Roman"/>
-          <w:noProof/>
-          <w:sz w:val="24"/>
-          <w:szCs w:val="24"/>
-        </w:rPr>
-        <w:t xml:space="preserve">e o tamanho e cores das fontes </w:t>
-      </w:r>
-      <w:r>
-        <w:rPr>
-          <w:rFonts w:ascii="Times New Roman" w:hAnsi="Times New Roman" w:cs="Times New Roman"/>
-          <w:noProof/>
-          <w:sz w:val="24"/>
-          <w:szCs w:val="24"/>
-        </w:rPr>
-        <w:t>no hot site</w:t>
-      </w:r>
-      <w:r>
-        <w:rPr>
-          <w:rFonts w:ascii="Times New Roman" w:hAnsi="Times New Roman" w:cs="Times New Roman"/>
-          <w:noProof/>
-          <w:sz w:val="24"/>
-          <w:szCs w:val="24"/>
-        </w:rPr>
-        <w:t>.</w:t>
-      </w:r>
-      <w:r>
-        <w:rPr>
-          <w:rFonts w:ascii="Times New Roman" w:hAnsi="Times New Roman" w:cs="Times New Roman"/>
-          <w:noProof/>
-          <w:sz w:val="24"/>
-          <w:szCs w:val="24"/>
-        </w:rPr>
-        <w:t xml:space="preserve"> </w:t>
-      </w:r>
-      <w:r>
-        <w:rPr>
-          <w:rFonts w:ascii="Times New Roman" w:hAnsi="Times New Roman" w:cs="Times New Roman"/>
-          <w:noProof/>
-          <w:sz w:val="24"/>
-          <w:szCs w:val="24"/>
-        </w:rPr>
-        <w:t xml:space="preserve">Para tanto </w:t>
-      </w:r>
-      <w:r>
-        <w:rPr>
-          <w:rFonts w:ascii="Times New Roman" w:hAnsi="Times New Roman" w:cs="Times New Roman"/>
-          <w:noProof/>
-          <w:sz w:val="24"/>
-          <w:szCs w:val="24"/>
-        </w:rPr>
-        <w:t>aumentou-se o espaçamento entre as letras</w:t>
-      </w:r>
-      <w:r>
-        <w:rPr>
-          <w:rFonts w:ascii="Times New Roman" w:hAnsi="Times New Roman" w:cs="Times New Roman"/>
-          <w:noProof/>
-          <w:sz w:val="24"/>
-          <w:szCs w:val="24"/>
-        </w:rPr>
-        <w:t xml:space="preserve"> e</w:t>
-      </w:r>
-      <w:r>
-        <w:rPr>
-          <w:rFonts w:ascii="Times New Roman" w:hAnsi="Times New Roman" w:cs="Times New Roman"/>
-          <w:noProof/>
-          <w:sz w:val="24"/>
-          <w:szCs w:val="24"/>
-        </w:rPr>
-        <w:t xml:space="preserve"> diminuiu-se a transparencia dos quadors cinzas na página acerca da obra</w:t>
-      </w:r>
-    </w:p>
-    <w:p/>
-    <w:p/>
-    <w:p>
-      <w:r>
-        <w:rPr>
-          <w:noProof/>
-        </w:rPr>
-        <w:lastRenderedPageBreak/>
+      <w:r>
+        <w:rPr>
+          <w:noProof/>
+        </w:rPr>
         <w:drawing>
           <wp:inline distT="0" distB="0" distL="0" distR="0">
-            <wp:extent cx="5400040" cy="3356610"/>
+            <wp:extent cx="5400040" cy="2672080"/>
             <wp:effectExtent l="0" t="0" r="0" b="0"/>
-            <wp:docPr id="2" name="Imagem 2"/>
+            <wp:docPr id="12" name="Imagem 12"/>
             <wp:cNvGraphicFramePr>
               <a:graphicFrameLocks xmlns:a="http://schemas.openxmlformats.org/drawingml/2006/main" noChangeAspect="1"/>
             </wp:cNvGraphicFramePr>
@@ -1268,7 +1399,7 @@
               <a:graphicData uri="http://schemas.openxmlformats.org/drawingml/2006/picture">
                 <pic:pic xmlns:pic="http://schemas.openxmlformats.org/drawingml/2006/picture">
                   <pic:nvPicPr>
-                    <pic:cNvPr id="2" name="2.JPG"/>
+                    <pic:cNvPr id="12" name="6.JPG"/>
                     <pic:cNvPicPr/>
                   </pic:nvPicPr>
                   <pic:blipFill>
@@ -1286,7 +1417,7 @@
                   <pic:spPr>
                     <a:xfrm>
                       <a:off x="0" y="0"/>
-                      <a:ext cx="5400040" cy="3356610"/>
+                      <a:ext cx="5400040" cy="2672080"/>
                     </a:xfrm>
                     <a:prstGeom prst="rect">
                       <a:avLst/>
@@ -1299,98 +1430,106 @@
         </w:drawing>
       </w:r>
     </w:p>
+    <w:p>
+      <w:pPr>
+        <w:rPr>
+          <w:noProof/>
+        </w:rPr>
+      </w:pPr>
+    </w:p>
+    <w:p>
+      <w:pPr>
+        <w:rPr>
+          <w:noProof/>
+        </w:rPr>
+      </w:pPr>
+    </w:p>
+    <w:p>
+      <w:pPr>
+        <w:rPr>
+          <w:rFonts w:ascii="Times New Roman" w:hAnsi="Times New Roman" w:cs="Times New Roman"/>
+          <w:noProof/>
+          <w:sz w:val="24"/>
+          <w:szCs w:val="24"/>
+        </w:rPr>
+      </w:pPr>
+      <w:r>
+        <w:rPr>
+          <w:rFonts w:ascii="Times New Roman" w:hAnsi="Times New Roman" w:cs="Times New Roman"/>
+          <w:noProof/>
+          <w:sz w:val="24"/>
+          <w:szCs w:val="24"/>
+        </w:rPr>
+        <w:t>PRIORIDADE [</w:t>
+      </w:r>
+      <w:r>
+        <w:rPr>
+          <w:rFonts w:ascii="Times New Roman" w:hAnsi="Times New Roman" w:cs="Times New Roman"/>
+          <w:noProof/>
+          <w:sz w:val="24"/>
+          <w:szCs w:val="24"/>
+        </w:rPr>
+        <w:t>3</w:t>
+      </w:r>
+      <w:r>
+        <w:rPr>
+          <w:rFonts w:ascii="Times New Roman" w:hAnsi="Times New Roman" w:cs="Times New Roman"/>
+          <w:noProof/>
+          <w:sz w:val="24"/>
+          <w:szCs w:val="24"/>
+        </w:rPr>
+        <w:t>]</w:t>
+      </w:r>
+    </w:p>
+    <w:p>
+      <w:pPr>
+        <w:rPr>
+          <w:rFonts w:ascii="Times New Roman" w:hAnsi="Times New Roman" w:cs="Times New Roman"/>
+          <w:noProof/>
+          <w:sz w:val="24"/>
+          <w:szCs w:val="24"/>
+        </w:rPr>
+      </w:pPr>
+      <w:r>
+        <w:rPr>
+          <w:rFonts w:ascii="Times New Roman" w:hAnsi="Times New Roman" w:cs="Times New Roman"/>
+          <w:noProof/>
+          <w:sz w:val="24"/>
+          <w:szCs w:val="24"/>
+        </w:rPr>
+        <w:t>Medida tomada:</w:t>
+      </w:r>
+    </w:p>
+    <w:p>
+      <w:pPr>
+        <w:rPr>
+          <w:rFonts w:ascii="Times New Roman" w:hAnsi="Times New Roman" w:cs="Times New Roman"/>
+          <w:noProof/>
+          <w:sz w:val="24"/>
+          <w:szCs w:val="24"/>
+        </w:rPr>
+      </w:pPr>
+      <w:r>
+        <w:rPr>
+          <w:rFonts w:ascii="Times New Roman" w:hAnsi="Times New Roman" w:cs="Times New Roman"/>
+          <w:noProof/>
+          <w:sz w:val="24"/>
+          <w:szCs w:val="24"/>
+        </w:rPr>
+        <w:t>As avaliações negativas neste tópico muito provavelmente se devem a um bug encontrado na interface provocado pela codificação do menu. A causa foi encontrada e corrigida.</w:t>
+      </w:r>
+    </w:p>
     <w:p/>
     <w:p>
-      <w:pPr>
-        <w:rPr>
-          <w:rFonts w:ascii="Times New Roman" w:hAnsi="Times New Roman" w:cs="Times New Roman"/>
-          <w:sz w:val="24"/>
-          <w:szCs w:val="24"/>
-        </w:rPr>
-      </w:pPr>
-      <w:r>
-        <w:rPr>
-          <w:rFonts w:ascii="Times New Roman" w:hAnsi="Times New Roman" w:cs="Times New Roman"/>
-          <w:sz w:val="24"/>
-          <w:szCs w:val="24"/>
-        </w:rPr>
-        <w:t>PRIORIDADE [2]</w:t>
-      </w:r>
-    </w:p>
-    <w:p>
-      <w:pPr>
-        <w:rPr>
-          <w:rFonts w:ascii="Times New Roman" w:hAnsi="Times New Roman" w:cs="Times New Roman"/>
-          <w:sz w:val="24"/>
-          <w:szCs w:val="24"/>
-        </w:rPr>
-      </w:pPr>
-      <w:r>
-        <w:rPr>
-          <w:rFonts w:ascii="Times New Roman" w:hAnsi="Times New Roman" w:cs="Times New Roman"/>
-          <w:sz w:val="24"/>
-          <w:szCs w:val="24"/>
-        </w:rPr>
-        <w:t>Medida tomada:</w:t>
-      </w:r>
-    </w:p>
-    <w:p>
-      <w:pPr>
-        <w:ind w:firstLine="708"/>
-        <w:rPr>
-          <w:rFonts w:ascii="Times New Roman" w:hAnsi="Times New Roman" w:cs="Times New Roman"/>
-          <w:sz w:val="24"/>
-          <w:szCs w:val="24"/>
-        </w:rPr>
-      </w:pPr>
-      <w:r>
-        <w:rPr>
-          <w:rFonts w:ascii="Times New Roman" w:hAnsi="Times New Roman" w:cs="Times New Roman"/>
-          <w:sz w:val="24"/>
-          <w:szCs w:val="24"/>
-        </w:rPr>
-        <w:t>Anteriormente o</w:t>
-      </w:r>
-      <w:r>
-        <w:rPr>
-          <w:rFonts w:ascii="Times New Roman" w:hAnsi="Times New Roman" w:cs="Times New Roman"/>
-          <w:sz w:val="24"/>
-          <w:szCs w:val="24"/>
-        </w:rPr>
-        <w:t>s</w:t>
-      </w:r>
-      <w:r>
-        <w:rPr>
-          <w:rFonts w:ascii="Times New Roman" w:hAnsi="Times New Roman" w:cs="Times New Roman"/>
-          <w:sz w:val="24"/>
-          <w:szCs w:val="24"/>
-        </w:rPr>
-        <w:t xml:space="preserve"> links</w:t>
-      </w:r>
-      <w:r>
-        <w:rPr>
-          <w:rFonts w:ascii="Times New Roman" w:hAnsi="Times New Roman" w:cs="Times New Roman"/>
-          <w:sz w:val="24"/>
-          <w:szCs w:val="24"/>
-        </w:rPr>
-        <w:t xml:space="preserve"> possuíam cores sólidas, sem qualquer tipo de estilização a não ser por sua tipografia. Agora foi adicionado o efeito de sombreamento, fazendo uso da mesma cor da fonte no intuito de torna-la mais chamativa.</w:t>
-      </w:r>
-    </w:p>
-    <w:p>
-      <w:pPr>
-        <w:ind w:firstLine="708"/>
-      </w:pPr>
-    </w:p>
-    <w:p>
       <w:r>
         <w:rPr>
           <w:noProof/>
         </w:rPr>
         <w:drawing>
-          <wp:inline distT="0" distB="0" distL="0" distR="0" wp14:anchorId="3F5E1007" wp14:editId="1699B423">
-            <wp:extent cx="5400040" cy="3173730"/>
-            <wp:effectExtent l="0" t="0" r="0" b="7620"/>
-            <wp:docPr id="6" name="Imagem 6"/>
+          <wp:inline distT="0" distB="0" distL="0" distR="0">
+            <wp:extent cx="5400040" cy="2668270"/>
+            <wp:effectExtent l="0" t="0" r="0" b="0"/>
+            <wp:docPr id="13" name="Imagem 13"/>
             <wp:cNvGraphicFramePr>
               <a:graphicFrameLocks xmlns:a="http://schemas.openxmlformats.org/drawingml/2006/main" noChangeAspect="1"/>
             </wp:cNvGraphicFramePr>
@@ -1398,7 +1537,7 @@
               <a:graphicData uri="http://schemas.openxmlformats.org/drawingml/2006/picture">
                 <pic:pic xmlns:pic="http://schemas.openxmlformats.org/drawingml/2006/picture">
                   <pic:nvPicPr>
-                    <pic:cNvPr id="6" name="6.JPG"/>
+                    <pic:cNvPr id="13" name="2.JPG"/>
                     <pic:cNvPicPr/>
                   </pic:nvPicPr>
                   <pic:blipFill>
@@ -1416,7 +1555,7 @@
                   <pic:spPr>
                     <a:xfrm>
                       <a:off x="0" y="0"/>
-                      <a:ext cx="5400040" cy="3173730"/>
+                      <a:ext cx="5400040" cy="2668270"/>
                     </a:xfrm>
                     <a:prstGeom prst="rect">
                       <a:avLst/>
@@ -1429,33 +1568,18 @@
         </w:drawing>
       </w:r>
     </w:p>
-    <w:p>
-      <w:pPr>
-        <w:rPr>
-          <w:noProof/>
-        </w:rPr>
-      </w:pPr>
-    </w:p>
-    <w:p>
-      <w:pPr>
-        <w:rPr>
-          <w:noProof/>
-        </w:rPr>
-      </w:pPr>
-    </w:p>
-    <w:p>
-      <w:pPr>
-        <w:rPr>
-          <w:rFonts w:ascii="Times New Roman" w:hAnsi="Times New Roman" w:cs="Times New Roman"/>
-          <w:noProof/>
-          <w:sz w:val="24"/>
-          <w:szCs w:val="24"/>
-        </w:rPr>
-      </w:pPr>
-      <w:r>
-        <w:rPr>
-          <w:rFonts w:ascii="Times New Roman" w:hAnsi="Times New Roman" w:cs="Times New Roman"/>
-          <w:noProof/>
+    <w:p/>
+    <w:p>
+      <w:pPr>
+        <w:rPr>
+          <w:rFonts w:ascii="Times New Roman" w:hAnsi="Times New Roman" w:cs="Times New Roman"/>
+          <w:sz w:val="24"/>
+          <w:szCs w:val="24"/>
+        </w:rPr>
+      </w:pPr>
+      <w:r>
+        <w:rPr>
+          <w:rFonts w:ascii="Times New Roman" w:hAnsi="Times New Roman" w:cs="Times New Roman"/>
           <w:sz w:val="24"/>
           <w:szCs w:val="24"/>
         </w:rPr>
@@ -1465,18 +1589,76 @@
     <w:p>
       <w:pPr>
         <w:rPr>
-          <w:noProof/>
-        </w:rPr>
-      </w:pPr>
-      <w:r>
-        <w:rPr>
-          <w:noProof/>
+          <w:rFonts w:ascii="Times New Roman" w:hAnsi="Times New Roman" w:cs="Times New Roman"/>
+          <w:sz w:val="24"/>
+          <w:szCs w:val="24"/>
+        </w:rPr>
+      </w:pPr>
+      <w:r>
+        <w:rPr>
+          <w:rFonts w:ascii="Times New Roman" w:hAnsi="Times New Roman" w:cs="Times New Roman"/>
+          <w:sz w:val="24"/>
+          <w:szCs w:val="24"/>
         </w:rPr>
         <w:t>Medida tomada:</w:t>
       </w:r>
     </w:p>
     <w:p>
       <w:pPr>
+        <w:ind w:firstLine="708"/>
+        <w:rPr>
+          <w:rFonts w:ascii="Times New Roman" w:hAnsi="Times New Roman" w:cs="Times New Roman"/>
+          <w:sz w:val="24"/>
+          <w:szCs w:val="24"/>
+        </w:rPr>
+      </w:pPr>
+      <w:r>
+        <w:rPr>
+          <w:rFonts w:ascii="Times New Roman" w:hAnsi="Times New Roman" w:cs="Times New Roman"/>
+          <w:sz w:val="24"/>
+          <w:szCs w:val="24"/>
+        </w:rPr>
+        <w:t>Anteriormente o</w:t>
+      </w:r>
+      <w:r>
+        <w:rPr>
+          <w:rFonts w:ascii="Times New Roman" w:hAnsi="Times New Roman" w:cs="Times New Roman"/>
+          <w:sz w:val="24"/>
+          <w:szCs w:val="24"/>
+        </w:rPr>
+        <w:t>s</w:t>
+      </w:r>
+      <w:r>
+        <w:rPr>
+          <w:rFonts w:ascii="Times New Roman" w:hAnsi="Times New Roman" w:cs="Times New Roman"/>
+          <w:sz w:val="24"/>
+          <w:szCs w:val="24"/>
+        </w:rPr>
+        <w:t xml:space="preserve"> links</w:t>
+      </w:r>
+      <w:r>
+        <w:rPr>
+          <w:rFonts w:ascii="Times New Roman" w:hAnsi="Times New Roman" w:cs="Times New Roman"/>
+          <w:sz w:val="24"/>
+          <w:szCs w:val="24"/>
+        </w:rPr>
+        <w:t xml:space="preserve"> possuíam cores sólidas, sem qualquer tipo de estilização a não ser por sua tipografia. Agora foi adicionado o efeito de sombreamento, fazendo uso da mesma cor da fonte no intuito de torna-la mais chamativa.</w:t>
+      </w:r>
+    </w:p>
+    <w:p>
+      <w:pPr>
+        <w:ind w:firstLine="708"/>
+      </w:pPr>
+    </w:p>
+    <w:p>
+      <w:pPr>
+        <w:rPr>
+          <w:noProof/>
+        </w:rPr>
+      </w:pPr>
+    </w:p>
+    <w:p>
+      <w:pPr>
         <w:rPr>
           <w:noProof/>
         </w:rPr>
@@ -1500,11 +1682,12 @@
         <w:rPr>
           <w:noProof/>
         </w:rPr>
+        <w:lastRenderedPageBreak/>
         <w:drawing>
-          <wp:inline distT="0" distB="0" distL="0" distR="0" wp14:anchorId="5A94B254" wp14:editId="158A1A5C">
-            <wp:extent cx="5400040" cy="3317240"/>
-            <wp:effectExtent l="0" t="0" r="0" b="0"/>
-            <wp:docPr id="1" name="Imagem 1"/>
+          <wp:inline distT="0" distB="0" distL="0" distR="0" wp14:anchorId="52720475" wp14:editId="7B21CE8C">
+            <wp:extent cx="5400040" cy="2679065"/>
+            <wp:effectExtent l="0" t="0" r="0" b="6985"/>
+            <wp:docPr id="14" name="Imagem 14"/>
             <wp:cNvGraphicFramePr>
               <a:graphicFrameLocks xmlns:a="http://schemas.openxmlformats.org/drawingml/2006/main" noChangeAspect="1"/>
             </wp:cNvGraphicFramePr>
@@ -1512,7 +1695,7 @@
               <a:graphicData uri="http://schemas.openxmlformats.org/drawingml/2006/picture">
                 <pic:pic xmlns:pic="http://schemas.openxmlformats.org/drawingml/2006/picture">
                   <pic:nvPicPr>
-                    <pic:cNvPr id="1" name="1.JPG"/>
+                    <pic:cNvPr id="14" name="1.JPG"/>
                     <pic:cNvPicPr/>
                   </pic:nvPicPr>
                   <pic:blipFill>
@@ -1530,7 +1713,7 @@
                   <pic:spPr>
                     <a:xfrm>
                       <a:off x="0" y="0"/>
-                      <a:ext cx="5400040" cy="3317240"/>
+                      <a:ext cx="5400040" cy="2679065"/>
                     </a:xfrm>
                     <a:prstGeom prst="rect">
                       <a:avLst/>
@@ -1542,17 +1725,15 @@
           </wp:inline>
         </w:drawing>
       </w:r>
-    </w:p>
-    <w:p>
       <w:r>
         <w:rPr>
           <w:noProof/>
         </w:rPr>
         <w:drawing>
           <wp:inline distT="0" distB="0" distL="0" distR="0">
-            <wp:extent cx="5400040" cy="3348355"/>
-            <wp:effectExtent l="0" t="0" r="0" b="4445"/>
-            <wp:docPr id="3" name="Imagem 3"/>
+            <wp:extent cx="5400040" cy="2654300"/>
+            <wp:effectExtent l="0" t="0" r="0" b="0"/>
+            <wp:docPr id="20" name="Imagem 20"/>
             <wp:cNvGraphicFramePr>
               <a:graphicFrameLocks xmlns:a="http://schemas.openxmlformats.org/drawingml/2006/main" noChangeAspect="1"/>
             </wp:cNvGraphicFramePr>
@@ -1560,7 +1741,7 @@
               <a:graphicData uri="http://schemas.openxmlformats.org/drawingml/2006/picture">
                 <pic:pic xmlns:pic="http://schemas.openxmlformats.org/drawingml/2006/picture">
                   <pic:nvPicPr>
-                    <pic:cNvPr id="3" name="3.JPG"/>
+                    <pic:cNvPr id="20" name="3.JPG"/>
                     <pic:cNvPicPr/>
                   </pic:nvPicPr>
                   <pic:blipFill>
@@ -1578,7 +1759,7 @@
                   <pic:spPr>
                     <a:xfrm>
                       <a:off x="0" y="0"/>
-                      <a:ext cx="5400040" cy="3348355"/>
+                      <a:ext cx="5400040" cy="2654300"/>
                     </a:xfrm>
                     <a:prstGeom prst="rect">
                       <a:avLst/>
@@ -1590,18 +1771,15 @@
           </wp:inline>
         </w:drawing>
       </w:r>
-    </w:p>
-    <w:p>
-      <w:r>
-        <w:rPr>
-          <w:noProof/>
-        </w:rPr>
-        <w:lastRenderedPageBreak/>
+      <w:r>
+        <w:rPr>
+          <w:noProof/>
+        </w:rPr>
         <w:drawing>
           <wp:inline distT="0" distB="0" distL="0" distR="0">
-            <wp:extent cx="5400040" cy="3032760"/>
-            <wp:effectExtent l="0" t="0" r="0" b="0"/>
-            <wp:docPr id="4" name="Imagem 4"/>
+            <wp:extent cx="5400040" cy="2468880"/>
+            <wp:effectExtent l="0" t="0" r="0" b="7620"/>
+            <wp:docPr id="21" name="Imagem 21"/>
             <wp:cNvGraphicFramePr>
               <a:graphicFrameLocks xmlns:a="http://schemas.openxmlformats.org/drawingml/2006/main" noChangeAspect="1"/>
             </wp:cNvGraphicFramePr>
@@ -1609,7 +1787,7 @@
               <a:graphicData uri="http://schemas.openxmlformats.org/drawingml/2006/picture">
                 <pic:pic xmlns:pic="http://schemas.openxmlformats.org/drawingml/2006/picture">
                   <pic:nvPicPr>
-                    <pic:cNvPr id="4" name="4.JPG"/>
+                    <pic:cNvPr id="21" name="4.JPG"/>
                     <pic:cNvPicPr/>
                   </pic:nvPicPr>
                   <pic:blipFill>
@@ -1627,7 +1805,7 @@
                   <pic:spPr>
                     <a:xfrm>
                       <a:off x="0" y="0"/>
-                      <a:ext cx="5400040" cy="3032760"/>
+                      <a:ext cx="5400040" cy="2468880"/>
                     </a:xfrm>
                     <a:prstGeom prst="rect">
                       <a:avLst/>
@@ -1639,17 +1817,16 @@
           </wp:inline>
         </w:drawing>
       </w:r>
-    </w:p>
-    <w:p>
-      <w:r>
-        <w:rPr>
-          <w:noProof/>
-        </w:rPr>
+      <w:r>
+        <w:rPr>
+          <w:noProof/>
+        </w:rPr>
+        <w:lastRenderedPageBreak/>
         <w:drawing>
-          <wp:inline distT="0" distB="0" distL="0" distR="0" wp14:anchorId="2377D774" wp14:editId="47914FDC">
-            <wp:extent cx="5400040" cy="3293745"/>
-            <wp:effectExtent l="0" t="0" r="0" b="1905"/>
-            <wp:docPr id="7" name="Imagem 7"/>
+          <wp:inline distT="0" distB="0" distL="0" distR="0">
+            <wp:extent cx="5400040" cy="2668270"/>
+            <wp:effectExtent l="0" t="0" r="0" b="0"/>
+            <wp:docPr id="17" name="Imagem 17"/>
             <wp:cNvGraphicFramePr>
               <a:graphicFrameLocks xmlns:a="http://schemas.openxmlformats.org/drawingml/2006/main" noChangeAspect="1"/>
             </wp:cNvGraphicFramePr>
@@ -1657,7 +1834,7 @@
               <a:graphicData uri="http://schemas.openxmlformats.org/drawingml/2006/picture">
                 <pic:pic xmlns:pic="http://schemas.openxmlformats.org/drawingml/2006/picture">
                   <pic:nvPicPr>
-                    <pic:cNvPr id="7" name="7.JPG"/>
+                    <pic:cNvPr id="17" name="7.JPG"/>
                     <pic:cNvPicPr/>
                   </pic:nvPicPr>
                   <pic:blipFill>
@@ -1675,7 +1852,7 @@
                   <pic:spPr>
                     <a:xfrm>
                       <a:off x="0" y="0"/>
-                      <a:ext cx="5400040" cy="3293745"/>
+                      <a:ext cx="5400040" cy="2668270"/>
                     </a:xfrm>
                     <a:prstGeom prst="rect">
                       <a:avLst/>
@@ -1687,18 +1864,15 @@
           </wp:inline>
         </w:drawing>
       </w:r>
-    </w:p>
-    <w:p>
-      <w:r>
-        <w:rPr>
-          <w:noProof/>
-        </w:rPr>
-        <w:lastRenderedPageBreak/>
+      <w:r>
+        <w:rPr>
+          <w:noProof/>
+        </w:rPr>
         <w:drawing>
           <wp:inline distT="0" distB="0" distL="0" distR="0">
-            <wp:extent cx="5400040" cy="3481705"/>
-            <wp:effectExtent l="0" t="0" r="0" b="4445"/>
-            <wp:docPr id="9" name="Imagem 9"/>
+            <wp:extent cx="5400040" cy="2854325"/>
+            <wp:effectExtent l="0" t="0" r="0" b="3175"/>
+            <wp:docPr id="18" name="Imagem 18"/>
             <wp:cNvGraphicFramePr>
               <a:graphicFrameLocks xmlns:a="http://schemas.openxmlformats.org/drawingml/2006/main" noChangeAspect="1"/>
             </wp:cNvGraphicFramePr>
@@ -1706,7 +1880,7 @@
               <a:graphicData uri="http://schemas.openxmlformats.org/drawingml/2006/picture">
                 <pic:pic xmlns:pic="http://schemas.openxmlformats.org/drawingml/2006/picture">
                   <pic:nvPicPr>
-                    <pic:cNvPr id="9" name="9.JPG"/>
+                    <pic:cNvPr id="18" name="9.JPG"/>
                     <pic:cNvPicPr/>
                   </pic:nvPicPr>
                   <pic:blipFill>
@@ -1724,7 +1898,7 @@
                   <pic:spPr>
                     <a:xfrm>
                       <a:off x="0" y="0"/>
-                      <a:ext cx="5400040" cy="3481705"/>
+                      <a:ext cx="5400040" cy="2854325"/>
                     </a:xfrm>
                     <a:prstGeom prst="rect">
                       <a:avLst/>
@@ -1736,24 +1910,15 @@
           </wp:inline>
         </w:drawing>
       </w:r>
-    </w:p>
-    <w:p>
-      <w:pPr>
-        <w:rPr>
-          <w:noProof/>
-        </w:rPr>
-      </w:pPr>
-    </w:p>
-    <w:p>
       <w:r>
         <w:rPr>
           <w:noProof/>
         </w:rPr>
         <w:drawing>
-          <wp:inline distT="0" distB="0" distL="0" distR="0" wp14:anchorId="40CC1426" wp14:editId="702DC06E">
-            <wp:extent cx="5400040" cy="3265170"/>
+          <wp:inline distT="0" distB="0" distL="0" distR="0">
+            <wp:extent cx="5400040" cy="2668270"/>
             <wp:effectExtent l="0" t="0" r="0" b="0"/>
-            <wp:docPr id="10" name="Imagem 10"/>
+            <wp:docPr id="19" name="Imagem 19"/>
             <wp:cNvGraphicFramePr>
               <a:graphicFrameLocks xmlns:a="http://schemas.openxmlformats.org/drawingml/2006/main" noChangeAspect="1"/>
             </wp:cNvGraphicFramePr>
@@ -1761,7 +1926,7 @@
               <a:graphicData uri="http://schemas.openxmlformats.org/drawingml/2006/picture">
                 <pic:pic xmlns:pic="http://schemas.openxmlformats.org/drawingml/2006/picture">
                   <pic:nvPicPr>
-                    <pic:cNvPr id="10" name="10.JPG"/>
+                    <pic:cNvPr id="19" name="10.JPG"/>
                     <pic:cNvPicPr/>
                   </pic:nvPicPr>
                   <pic:blipFill>
@@ -1779,7 +1944,7 @@
                   <pic:spPr>
                     <a:xfrm>
                       <a:off x="0" y="0"/>
-                      <a:ext cx="5400040" cy="3265170"/>
+                      <a:ext cx="5400040" cy="2668270"/>
                     </a:xfrm>
                     <a:prstGeom prst="rect">
                       <a:avLst/>
@@ -1792,6 +1957,18 @@
         </w:drawing>
       </w:r>
     </w:p>
+    <w:p/>
+    <w:p/>
+    <w:p/>
+    <w:p/>
+    <w:p>
+      <w:pPr>
+        <w:rPr>
+          <w:noProof/>
+        </w:rPr>
+      </w:pPr>
+    </w:p>
+    <w:p/>
     <w:p>
       <w:pPr>
         <w:rPr>
@@ -1857,17 +2034,7 @@
           <w:sz w:val="24"/>
           <w:szCs w:val="24"/>
         </w:rPr>
-        <w:t xml:space="preserve">No caso da primeira questão houve apenas uma única avaliação negativa e qualquer medida cabivel ao problema não possuia um bom custo x beneficio e na décima sequer fora especificado qual elemento o avaliador considera desnecessário ao formulário . Nas questões 3, 4 e 7 os resultados foram muito positivos, e sem nenhuma </w:t>
-      </w:r>
-      <w:r>
-        <w:rPr>
-          <w:rFonts w:ascii="Times New Roman" w:hAnsi="Times New Roman" w:cs="Times New Roman"/>
-          <w:noProof/>
-          <w:sz w:val="24"/>
-          <w:szCs w:val="24"/>
-        </w:rPr>
-        <w:lastRenderedPageBreak/>
-        <w:t>observação negativa. Na nona a única avaliação realmente baixa, na verdade, pode ser entendida como resultado da ambiguidade das respostas permitidas pelo formulário, que não relacionavam os valores (de 1 a 5) a conceitos ( muito bom, mediano, péssimo, etc.).</w:t>
+        <w:t>No caso da primeira questão houve apenas uma única avaliação negativa e qualquer medida cabivel ao problema não possuia um bom custo x beneficio e na décima sequer fora especificado qual elemento o avaliador considera desnecessário ao formulário . Nas questões 3, 4 e 7 os resultados foram muito positivos, e sem nenhuma observação negativa. Na nona a única avaliação realmente baixa, na verdade, pode ser entendida como resultado da ambiguidade das respostas permitidas pelo formulário, que não relacionavam os valores (de 1 a 5) a conceitos ( muito bom, mediano, péssimo, etc.).</w:t>
       </w:r>
     </w:p>
     <w:p>
@@ -1883,10 +2050,10 @@
           <w:noProof/>
         </w:rPr>
         <w:drawing>
-          <wp:inline distT="0" distB="0" distL="0" distR="0" wp14:anchorId="0387433E" wp14:editId="772B628F">
-            <wp:extent cx="5400040" cy="2979420"/>
+          <wp:inline distT="0" distB="0" distL="0" distR="0">
+            <wp:extent cx="5400040" cy="2462530"/>
             <wp:effectExtent l="0" t="0" r="0" b="0"/>
-            <wp:docPr id="5" name="Imagem 5"/>
+            <wp:docPr id="23" name="Imagem 23"/>
             <wp:cNvGraphicFramePr>
               <a:graphicFrameLocks xmlns:a="http://schemas.openxmlformats.org/drawingml/2006/main" noChangeAspect="1"/>
             </wp:cNvGraphicFramePr>
@@ -1894,7 +2061,7 @@
               <a:graphicData uri="http://schemas.openxmlformats.org/drawingml/2006/picture">
                 <pic:pic xmlns:pic="http://schemas.openxmlformats.org/drawingml/2006/picture">
                   <pic:nvPicPr>
-                    <pic:cNvPr id="5" name="5.JPG"/>
+                    <pic:cNvPr id="23" name="5.JPG"/>
                     <pic:cNvPicPr/>
                   </pic:nvPicPr>
                   <pic:blipFill>
@@ -1912,7 +2079,7 @@
                   <pic:spPr>
                     <a:xfrm>
                       <a:off x="0" y="0"/>
-                      <a:ext cx="5400040" cy="2979420"/>
+                      <a:ext cx="5400040" cy="2462530"/>
                     </a:xfrm>
                     <a:prstGeom prst="rect">
                       <a:avLst/>
@@ -1979,24 +2146,48 @@
     </w:p>
     <w:p>
       <w:pPr>
-        <w:ind w:firstLine="708"/>
-        <w:rPr>
-          <w:noProof/>
-        </w:rPr>
-      </w:pPr>
-    </w:p>
-    <w:p>
-      <w:pPr>
-        <w:rPr>
-          <w:rFonts w:ascii="Times New Roman" w:hAnsi="Times New Roman" w:cs="Times New Roman"/>
-          <w:noProof/>
-        </w:rPr>
-      </w:pPr>
-      <w:r>
-        <w:rPr>
-          <w:rFonts w:ascii="Times New Roman" w:hAnsi="Times New Roman" w:cs="Times New Roman"/>
-          <w:noProof/>
-        </w:rPr>
+        <w:rPr>
+          <w:rFonts w:ascii="Arial" w:hAnsi="Arial" w:cs="Arial"/>
+          <w:b/>
+          <w:noProof/>
+          <w:sz w:val="24"/>
+          <w:szCs w:val="24"/>
+        </w:rPr>
+      </w:pPr>
+      <w:r>
+        <w:rPr>
+          <w:rFonts w:ascii="Arial" w:hAnsi="Arial" w:cs="Arial"/>
+          <w:b/>
+          <w:noProof/>
+          <w:sz w:val="24"/>
+          <w:szCs w:val="24"/>
+        </w:rPr>
+        <w:t>Conclusão</w:t>
+      </w:r>
+      <w:bookmarkStart w:id="0" w:name="_GoBack"/>
+      <w:bookmarkEnd w:id="0"/>
+    </w:p>
+    <w:p>
+      <w:pPr>
+        <w:ind w:firstLine="708"/>
+        <w:rPr>
+          <w:noProof/>
+        </w:rPr>
+      </w:pPr>
+    </w:p>
+    <w:p>
+      <w:pPr>
+        <w:rPr>
+          <w:rFonts w:ascii="Times New Roman" w:hAnsi="Times New Roman" w:cs="Times New Roman"/>
+          <w:noProof/>
+        </w:rPr>
+      </w:pPr>
+      <w:r>
+        <w:rPr>
+          <w:rFonts w:ascii="Times New Roman" w:hAnsi="Times New Roman" w:cs="Times New Roman"/>
+          <w:noProof/>
+        </w:rPr>
+        <w:lastRenderedPageBreak/>
         <w:t>Referêcias:</w:t>
       </w:r>
     </w:p>
@@ -2053,64 +2244,22 @@
           <w:rFonts w:ascii="Times New Roman" w:hAnsi="Times New Roman" w:cs="Times New Roman"/>
           <w:noProof/>
         </w:rPr>
-        <w:t xml:space="preserve"> Disponível</w:t>
-      </w:r>
-      <w:r>
-        <w:rPr>
-          <w:rFonts w:ascii="Times New Roman" w:hAnsi="Times New Roman" w:cs="Times New Roman"/>
-          <w:noProof/>
-        </w:rPr>
-        <w:t xml:space="preserve"> </w:t>
-      </w:r>
-      <w:r>
-        <w:rPr>
-          <w:rFonts w:ascii="Times New Roman" w:hAnsi="Times New Roman" w:cs="Times New Roman"/>
-          <w:noProof/>
-        </w:rPr>
-        <w:t>em:</w:t>
-      </w:r>
-      <w:r>
-        <w:rPr>
-          <w:rFonts w:ascii="Times New Roman" w:hAnsi="Times New Roman" w:cs="Times New Roman"/>
-          <w:noProof/>
-        </w:rPr>
-        <w:t xml:space="preserve"> </w:t>
-      </w:r>
-      <w:r>
-        <w:rPr>
-          <w:rFonts w:ascii="Times New Roman" w:hAnsi="Times New Roman" w:cs="Times New Roman"/>
-          <w:noProof/>
-        </w:rPr>
-        <w:t xml:space="preserve">http://www.urisan.tche.br/~paludo/ </w:t>
-      </w:r>
-    </w:p>
-    <w:p>
-      <w:pPr>
-        <w:rPr>
-          <w:rFonts w:ascii="Times New Roman" w:hAnsi="Times New Roman" w:cs="Times New Roman"/>
-          <w:noProof/>
-        </w:rPr>
-      </w:pPr>
-      <w:r>
-        <w:rPr>
-          <w:rFonts w:ascii="Times New Roman" w:hAnsi="Times New Roman" w:cs="Times New Roman"/>
-          <w:noProof/>
-        </w:rPr>
-        <w:t>material/IHM/Material/avaliacao.pdf</w:t>
-      </w:r>
-      <w:r>
-        <w:rPr>
-          <w:rFonts w:ascii="Times New Roman" w:hAnsi="Times New Roman" w:cs="Times New Roman"/>
-          <w:noProof/>
-        </w:rPr>
-        <w:t>.</w:t>
-      </w:r>
-      <w:r>
-        <w:rPr>
-          <w:rFonts w:ascii="Times New Roman" w:hAnsi="Times New Roman" w:cs="Times New Roman"/>
-          <w:noProof/>
-        </w:rPr>
-        <w:t xml:space="preserve"> Acesso em: </w:t>
+        <w:t xml:space="preserve"> Disponível em: http://www.urisan.tche.br/~paludo/ </w:t>
+      </w:r>
+    </w:p>
+    <w:p>
+      <w:pPr>
+        <w:rPr>
+          <w:rFonts w:ascii="Times New Roman" w:hAnsi="Times New Roman" w:cs="Times New Roman"/>
+          <w:noProof/>
+        </w:rPr>
+      </w:pPr>
+      <w:r>
+        <w:rPr>
+          <w:rFonts w:ascii="Times New Roman" w:hAnsi="Times New Roman" w:cs="Times New Roman"/>
+          <w:noProof/>
+        </w:rPr>
+        <w:t xml:space="preserve">material/IHM/Material/avaliacao.pdf. Acesso em: </w:t>
       </w:r>
       <w:r>
         <w:rPr>

</xml_diff>